<commit_message>
update 01, redoing gene criation
</commit_message>
<xml_diff>
--- a/artificial_evolution/doc/Artificial_evolution.docx
+++ b/artificial_evolution/doc/Artificial_evolution.docx
@@ -176,8 +176,18 @@
           <w:sz w:val="44"/>
           <w:szCs w:val="44"/>
         </w:rPr>
-        <w:t>Abelether Germa</w:t>
-      </w:r>
+        <w:t xml:space="preserve">Abelether </w:t>
+      </w:r>
+      <w:proofErr w:type="spellStart"/>
+      <w:r>
+        <w:rPr>
+          <w:b/>
+          <w:sz w:val="44"/>
+          <w:szCs w:val="44"/>
+        </w:rPr>
+        <w:t>Germa</w:t>
+      </w:r>
+      <w:proofErr w:type="spellEnd"/>
     </w:p>
     <w:p>
       <w:pPr>
@@ -254,6 +264,7 @@
         </w:rPr>
         <w:t xml:space="preserve">: </w:t>
       </w:r>
+      <w:proofErr w:type="spellStart"/>
       <w:r>
         <w:rPr>
           <w:b/>
@@ -261,8 +272,29 @@
           <w:szCs w:val="36"/>
           <w:lang w:eastAsia="en-GB"/>
         </w:rPr>
-        <w:t>Eudes Diemoz</w:t>
-      </w:r>
+        <w:t>Eudes</w:t>
+      </w:r>
+      <w:proofErr w:type="spellEnd"/>
+      <w:r>
+        <w:rPr>
+          <w:b/>
+          <w:sz w:val="36"/>
+          <w:szCs w:val="36"/>
+          <w:lang w:eastAsia="en-GB"/>
+        </w:rPr>
+        <w:t xml:space="preserve"> </w:t>
+      </w:r>
+      <w:proofErr w:type="spellStart"/>
+      <w:r>
+        <w:rPr>
+          <w:b/>
+          <w:sz w:val="36"/>
+          <w:szCs w:val="36"/>
+          <w:lang w:eastAsia="en-GB"/>
+        </w:rPr>
+        <w:t>Diemoz</w:t>
+      </w:r>
+      <w:proofErr w:type="spellEnd"/>
     </w:p>
     <w:p>
       <w:pPr>
@@ -3863,7 +3895,23 @@
     </w:p>
     <w:p>
       <w:r>
-        <w:t>Within Netlogo Agents are referred as turtles. While speaking within Netlogo the term turtle would be used to refer to a species of agents and the term agent will be used for one specific agent.</w:t>
+        <w:t xml:space="preserve">Within Netlogo Agents </w:t>
+      </w:r>
+      <w:proofErr w:type="gramStart"/>
+      <w:r>
+        <w:t>are referred</w:t>
+      </w:r>
+      <w:proofErr w:type="gramEnd"/>
+      <w:r>
+        <w:t xml:space="preserve"> as turtles. While speaking within Netlogo the term turtle </w:t>
+      </w:r>
+      <w:proofErr w:type="gramStart"/>
+      <w:r>
+        <w:t>would be used</w:t>
+      </w:r>
+      <w:proofErr w:type="gramEnd"/>
+      <w:r>
+        <w:t xml:space="preserve"> to refer to a species of agents and the term agent will be used for one specific agent.</w:t>
       </w:r>
     </w:p>
     <w:p>
@@ -3893,50 +3941,317 @@
         <w:t>To av</w:t>
       </w:r>
       <w:r>
-        <w:t xml:space="preserve">oid changing it on the second iteration, this method can be implemented right now. To simplify the first iteration a decisation was made to  </w:t>
+        <w:t xml:space="preserve">oid changing it on the second iteration, this method </w:t>
+      </w:r>
+      <w:proofErr w:type="gramStart"/>
+      <w:r>
+        <w:t>can be implemented</w:t>
+      </w:r>
+      <w:proofErr w:type="gramEnd"/>
+      <w:r>
+        <w:t xml:space="preserve"> right now. To simplify the first iteration a </w:t>
+      </w:r>
+      <w:proofErr w:type="spellStart"/>
+      <w:r>
+        <w:t>decisation</w:t>
+      </w:r>
+      <w:proofErr w:type="spellEnd"/>
+      <w:r>
+        <w:t xml:space="preserve"> </w:t>
+      </w:r>
+      <w:proofErr w:type="gramStart"/>
+      <w:r>
+        <w:t>was made</w:t>
+      </w:r>
+      <w:proofErr w:type="gramEnd"/>
+      <w:r>
+        <w:t xml:space="preserve"> to  </w:t>
+      </w:r>
+    </w:p>
+    <w:p/>
+    <w:p>
+      <w:pPr>
+        <w:pStyle w:val="Heading4"/>
+      </w:pPr>
+      <w:r>
+        <w:t xml:space="preserve">How genes are stored </w:t>
+      </w:r>
+    </w:p>
+    <w:p>
+      <w:r>
+        <w:t xml:space="preserve">As </w:t>
+      </w:r>
+      <w:proofErr w:type="gramStart"/>
+      <w:r>
+        <w:t>much</w:t>
+      </w:r>
+      <w:proofErr w:type="gramEnd"/>
+      <w:r>
+        <w:t xml:space="preserve"> we know </w:t>
+      </w:r>
+      <w:r>
+        <w:t>about Deoxyribonucleic Acid (DNA) and ribonucleic Acid. H</w:t>
+      </w:r>
+      <w:r>
+        <w:t>ow it is copied, mutated</w:t>
+      </w:r>
+    </w:p>
+    <w:p/>
+    <w:p/>
+    <w:p>
+      <w:pPr>
+        <w:pStyle w:val="Heading4"/>
+      </w:pPr>
+      <w:r>
+        <w:t>Numeral Base System</w:t>
+      </w:r>
+    </w:p>
+    <w:p>
+      <w:r>
+        <w:t xml:space="preserve"> It was very difficult to choose which base system to use to best imitate evolution, as we know it. The base that was conceded were </w:t>
+      </w:r>
+      <w:r>
+        <w:t>base one (Unary), base two</w:t>
+      </w:r>
+      <w:r>
+        <w:t xml:space="preserve"> (Binary), </w:t>
+      </w:r>
+      <w:r>
+        <w:t>base four</w:t>
+      </w:r>
+      <w:r>
+        <w:t xml:space="preserve"> (Quaternary) and base</w:t>
+      </w:r>
+      <w:r>
+        <w:t xml:space="preserve"> ten</w:t>
+      </w:r>
+      <w:r>
+        <w:t xml:space="preserve"> (Decimal). After the following considerations, Binary </w:t>
+      </w:r>
+      <w:proofErr w:type="gramStart"/>
+      <w:r>
+        <w:t>was chosen</w:t>
+      </w:r>
+      <w:proofErr w:type="gramEnd"/>
+      <w:r>
+        <w:t xml:space="preserve"> as most appropriate.</w:t>
+      </w:r>
+    </w:p>
+    <w:p>
+      <w:pPr>
+        <w:pStyle w:val="Heading5"/>
+      </w:pPr>
+      <w:r>
+        <w:t>Unary</w:t>
+      </w:r>
+    </w:p>
+    <w:p>
+      <w:bookmarkStart w:id="6" w:name="OLE_LINK6"/>
+      <w:bookmarkStart w:id="7" w:name="OLE_LINK7"/>
+      <w:bookmarkStart w:id="8" w:name="OLE_LINK8"/>
+      <w:r>
+        <w:t xml:space="preserve">Unary is a base one numeral system where </w:t>
+      </w:r>
+      <w:bookmarkEnd w:id="6"/>
+      <w:bookmarkEnd w:id="7"/>
+      <w:bookmarkEnd w:id="8"/>
+      <w:r>
+        <w:t xml:space="preserve">only the </w:t>
+      </w:r>
+      <w:r>
+        <w:t>symbol</w:t>
+      </w:r>
+      <w:r>
+        <w:t xml:space="preserve"> ‘1’ </w:t>
+      </w:r>
+      <w:proofErr w:type="gramStart"/>
+      <w:r>
+        <w:t>is used</w:t>
+      </w:r>
+      <w:proofErr w:type="gramEnd"/>
+      <w:r>
+        <w:t xml:space="preserve"> to represent all the numbers.</w:t>
+      </w:r>
+      <w:r>
+        <w:t xml:space="preserve"> To represent a Decimal in unary all that is needed </w:t>
+      </w:r>
+      <w:r>
+        <w:lastRenderedPageBreak/>
+        <w:t>is to repeat ‘1’ n times,</w:t>
+      </w:r>
+      <w:r>
+        <w:t xml:space="preserve"> </w:t>
+      </w:r>
+      <w:r>
+        <w:t>f</w:t>
+      </w:r>
+      <w:r>
+        <w:t xml:space="preserve">or example </w:t>
+      </w:r>
+      <w:r>
+        <w:t xml:space="preserve">the number 5 in Unary it will be present as ‘11111’. </w:t>
+      </w:r>
+    </w:p>
+    <w:p/>
+    <w:p>
+      <w:r>
+        <w:t xml:space="preserve">The advantages of using </w:t>
+      </w:r>
+      <w:proofErr w:type="gramStart"/>
+      <w:r>
+        <w:t>an</w:t>
+      </w:r>
+      <w:proofErr w:type="gramEnd"/>
+      <w:r>
+        <w:t xml:space="preserve"> Unary </w:t>
+      </w:r>
+      <w:r>
+        <w:t>is it returns a vast amount of digits, even for a relatively small number as 30. This is very good because just for a gene of 10 varieties</w:t>
+      </w:r>
+      <w:r>
+        <w:t xml:space="preserve">, it returns 55 digits. The more digits there is the better and more accurately evolution </w:t>
+      </w:r>
+      <w:proofErr w:type="gramStart"/>
+      <w:r>
+        <w:t>can be mimicked</w:t>
+      </w:r>
+      <w:proofErr w:type="gramEnd"/>
+      <w:r>
+        <w:t xml:space="preserve"> because just a single human DNA contains over 4.2 billion pair of characters and events like mutations are rare in comparison to how much data is actually being rewritten or duplicated. </w:t>
+      </w:r>
+      <w:r>
+        <w:t xml:space="preserve">As base </w:t>
+      </w:r>
+      <w:proofErr w:type="gramStart"/>
+      <w:r>
+        <w:t>one</w:t>
+      </w:r>
+      <w:proofErr w:type="gramEnd"/>
+      <w:r>
+        <w:t xml:space="preserve"> this will by far will give the most amount of digits.</w:t>
+      </w:r>
+    </w:p>
+    <w:p/>
+    <w:p>
+      <w:proofErr w:type="gramStart"/>
+      <w:r>
+        <w:t>Unfortunately</w:t>
+      </w:r>
+      <w:proofErr w:type="gramEnd"/>
+      <w:r>
+        <w:t xml:space="preserve"> base one is completely unusable for DNA manipulation for a few reasons. First it only has one set of character so a single digit </w:t>
+      </w:r>
+      <w:proofErr w:type="gramStart"/>
+      <w:r>
+        <w:t>cannot be mutated</w:t>
+      </w:r>
+      <w:proofErr w:type="gramEnd"/>
+      <w:r>
+        <w:t xml:space="preserve"> because there is nothing else to change the number two, the only type of mutation that can applied is insertion and deletion. The second problem is it is impossible to tell where one gene starts and ends </w:t>
+      </w:r>
+      <w:proofErr w:type="spellStart"/>
+      <w:r>
+        <w:t>there fore</w:t>
+      </w:r>
+      <w:proofErr w:type="spellEnd"/>
+      <w:r>
+        <w:t xml:space="preserve"> making it unpractical for this situation. </w:t>
+      </w:r>
+    </w:p>
+    <w:p/>
+    <w:p>
+      <w:pPr>
+        <w:pStyle w:val="Heading5"/>
+      </w:pPr>
+      <w:r>
+        <w:t>Binary</w:t>
+      </w:r>
+    </w:p>
+    <w:p>
+      <w:r>
+        <w:t>Binary</w:t>
+      </w:r>
+      <w:r>
+        <w:t xml:space="preserve"> is a base </w:t>
+      </w:r>
+      <w:r>
+        <w:t>two</w:t>
+      </w:r>
+      <w:r>
+        <w:t xml:space="preserve"> numeral system where</w:t>
+      </w:r>
+      <w:r>
+        <w:t xml:space="preserve"> two different symbols </w:t>
+      </w:r>
+      <w:proofErr w:type="gramStart"/>
+      <w:r>
+        <w:t>are used</w:t>
+      </w:r>
+      <w:proofErr w:type="gramEnd"/>
+      <w:r>
+        <w:t xml:space="preserve"> to represent all possible numbers</w:t>
+      </w:r>
+      <w:r>
+        <w:t xml:space="preserve">. </w:t>
+      </w:r>
+      <w:proofErr w:type="gramStart"/>
+      <w:r>
+        <w:t>This symbols</w:t>
+      </w:r>
+      <w:proofErr w:type="gramEnd"/>
+      <w:r>
+        <w:t xml:space="preserve"> are normally ‘0’ and ‘1’ in circuitry referred to as ‘off’ and ‘on’.</w:t>
+      </w:r>
+    </w:p>
+    <w:p>
+      <w:bookmarkStart w:id="9" w:name="_GoBack"/>
+      <w:bookmarkEnd w:id="9"/>
+      <w:r>
+        <w:t xml:space="preserve"> </w:t>
       </w:r>
     </w:p>
     <w:p>
       <w:pPr>
         <w:pStyle w:val="Heading2"/>
       </w:pPr>
-      <w:bookmarkStart w:id="6" w:name="_Toc446612255"/>
+      <w:bookmarkStart w:id="10" w:name="_Toc446612255"/>
       <w:r>
         <w:t>Java</w:t>
       </w:r>
-      <w:bookmarkEnd w:id="6"/>
+      <w:bookmarkEnd w:id="10"/>
     </w:p>
     <w:p/>
     <w:p>
       <w:pPr>
         <w:pStyle w:val="Heading2"/>
       </w:pPr>
-      <w:bookmarkStart w:id="7" w:name="_Toc446612256"/>
+      <w:bookmarkStart w:id="11" w:name="_Toc446612256"/>
       <w:r>
         <w:t>Clojure</w:t>
       </w:r>
-      <w:bookmarkEnd w:id="7"/>
+      <w:bookmarkEnd w:id="11"/>
     </w:p>
     <w:p/>
     <w:p>
       <w:pPr>
         <w:pStyle w:val="Heading2"/>
       </w:pPr>
-      <w:bookmarkStart w:id="8" w:name="_Toc446612257"/>
-      <w:r>
+      <w:bookmarkStart w:id="12" w:name="_Toc446612257"/>
+      <w:r>
+        <w:lastRenderedPageBreak/>
         <w:t>Integration</w:t>
       </w:r>
-      <w:bookmarkEnd w:id="8"/>
+      <w:bookmarkEnd w:id="12"/>
     </w:p>
     <w:p>
       <w:pPr>
         <w:pStyle w:val="Heading3"/>
       </w:pPr>
-      <w:bookmarkStart w:id="9" w:name="_Toc446612258"/>
+      <w:bookmarkStart w:id="13" w:name="_Toc446612258"/>
       <w:r>
         <w:t>Communication between Java and Clojure</w:t>
       </w:r>
-      <w:bookmarkEnd w:id="9"/>
+      <w:bookmarkEnd w:id="13"/>
     </w:p>
     <w:p>
       <w:r>
@@ -3955,7 +4270,15 @@
         <w:t xml:space="preserve">This also means Clojure programs gets compiled into Java bytecode </w:t>
       </w:r>
       <w:r>
-        <w:t>which the JVM executes and sends instructions to machine as shown in the figure below. Due to this, a Clojure can be viewed just like another java class and Vis versa.</w:t>
+        <w:t xml:space="preserve">which the JVM executes and sends instructions to machine as shown in the figure below. Due to this, a Clojure </w:t>
+      </w:r>
+      <w:proofErr w:type="gramStart"/>
+      <w:r>
+        <w:t>can be viewed</w:t>
+      </w:r>
+      <w:proofErr w:type="gramEnd"/>
+      <w:r>
+        <w:t xml:space="preserve"> just like another java class and Vis versa.</w:t>
       </w:r>
     </w:p>
     <w:p/>
@@ -4127,6 +4450,7 @@
         </w:rPr>
         <w:t>(</w:t>
       </w:r>
+      <w:proofErr w:type="gramStart"/>
       <w:r>
         <w:rPr>
           <w:rFonts w:ascii="Courier New" w:eastAsia="Times New Roman" w:hAnsi="Courier New" w:cs="Courier New"/>
@@ -4137,7 +4461,20 @@
           <w:szCs w:val="19"/>
           <w:lang w:eastAsia="en-GB"/>
         </w:rPr>
-        <w:t xml:space="preserve">require </w:t>
+        <w:t>require</w:t>
+      </w:r>
+      <w:proofErr w:type="gramEnd"/>
+      <w:r>
+        <w:rPr>
+          <w:rFonts w:ascii="Courier New" w:eastAsia="Times New Roman" w:hAnsi="Courier New" w:cs="Courier New"/>
+          <w:b/>
+          <w:bCs/>
+          <w:color w:val="CC7832"/>
+          <w:sz w:val="19"/>
+          <w:szCs w:val="19"/>
+          <w:lang w:eastAsia="en-GB"/>
+        </w:rPr>
+        <w:t xml:space="preserve"> </w:t>
       </w:r>
       <w:r>
         <w:rPr>
@@ -4147,18 +4484,54 @@
           <w:szCs w:val="19"/>
           <w:lang w:eastAsia="en-GB"/>
         </w:rPr>
-        <w:t>[comm.wrapper :refer :all]</w:t>
-      </w:r>
-    </w:p>
-    <w:p/>
-    <w:p>
-      <w:r>
-        <w:t>Require: loads the class</w:t>
-      </w:r>
-    </w:p>
-    <w:p>
-      <w:r>
-        <w:t>Refer    : Adds specified item to the current name spaces.</w:t>
+        <w:t>[</w:t>
+      </w:r>
+      <w:proofErr w:type="spellStart"/>
+      <w:r>
+        <w:rPr>
+          <w:rFonts w:ascii="Courier New" w:eastAsia="Times New Roman" w:hAnsi="Courier New" w:cs="Courier New"/>
+          <w:color w:val="A9B7C6"/>
+          <w:sz w:val="19"/>
+          <w:szCs w:val="19"/>
+          <w:lang w:eastAsia="en-GB"/>
+        </w:rPr>
+        <w:t>comm.wrapper</w:t>
+      </w:r>
+      <w:proofErr w:type="spellEnd"/>
+      <w:r>
+        <w:rPr>
+          <w:rFonts w:ascii="Courier New" w:eastAsia="Times New Roman" w:hAnsi="Courier New" w:cs="Courier New"/>
+          <w:color w:val="A9B7C6"/>
+          <w:sz w:val="19"/>
+          <w:szCs w:val="19"/>
+          <w:lang w:eastAsia="en-GB"/>
+        </w:rPr>
+        <w:t xml:space="preserve"> :refer :all]</w:t>
+      </w:r>
+    </w:p>
+    <w:p/>
+    <w:p>
+      <w:proofErr w:type="gramStart"/>
+      <w:r>
+        <w:t>Require:</w:t>
+      </w:r>
+      <w:proofErr w:type="gramEnd"/>
+      <w:r>
+        <w:t xml:space="preserve"> loads the class</w:t>
+      </w:r>
+    </w:p>
+    <w:p>
+      <w:r>
+        <w:lastRenderedPageBreak/>
+        <w:t xml:space="preserve">Refer    : </w:t>
+      </w:r>
+      <w:proofErr w:type="gramStart"/>
+      <w:r>
+        <w:t>Adds</w:t>
+      </w:r>
+      <w:proofErr w:type="gramEnd"/>
+      <w:r>
+        <w:t xml:space="preserve"> specified item to the current name spaces.</w:t>
       </w:r>
     </w:p>
     <w:p>
@@ -4170,21 +4543,21 @@
       <w:pPr>
         <w:pStyle w:val="Heading2"/>
       </w:pPr>
-      <w:bookmarkStart w:id="10" w:name="_Toc446612259"/>
+      <w:bookmarkStart w:id="14" w:name="_Toc446612259"/>
       <w:r>
         <w:t>Choice of software development tools used</w:t>
       </w:r>
-      <w:bookmarkEnd w:id="10"/>
+      <w:bookmarkEnd w:id="14"/>
     </w:p>
     <w:p>
       <w:pPr>
         <w:pStyle w:val="Heading3"/>
       </w:pPr>
-      <w:bookmarkStart w:id="11" w:name="_Toc446612260"/>
+      <w:bookmarkStart w:id="15" w:name="_Toc446612260"/>
       <w:r>
         <w:t>Programing software</w:t>
       </w:r>
-      <w:bookmarkEnd w:id="11"/>
+      <w:bookmarkEnd w:id="15"/>
     </w:p>
     <w:p>
       <w:pPr>
@@ -4199,29 +4572,119 @@
     </w:p>
     <w:p>
       <w:r>
-        <w:t xml:space="preserve">Research was done on which what would be the best, integrated development environment (IDE) to use for this project. Three main and popular IDE’s were </w:t>
+        <w:t xml:space="preserve">Research </w:t>
+      </w:r>
+      <w:proofErr w:type="gramStart"/>
+      <w:r>
+        <w:t>was done</w:t>
+      </w:r>
+      <w:proofErr w:type="gramEnd"/>
+      <w:r>
+        <w:t xml:space="preserve"> on which what would be the best, integrated development environment (IDE) to use for this project. Three main and popular IDE’s were looked at, NetBeans, Intellij IDEA and Eclipse. All three IDE’s </w:t>
+      </w:r>
+      <w:proofErr w:type="gramStart"/>
+      <w:r>
+        <w:t>were used</w:t>
+      </w:r>
+      <w:proofErr w:type="gramEnd"/>
+      <w:r>
+        <w:t xml:space="preserve"> in past project therefore; experience did not matter on which one to use.</w:t>
+      </w:r>
+      <w:r>
+        <w:t xml:space="preserve"> </w:t>
+      </w:r>
+    </w:p>
+    <w:p/>
+    <w:p>
+      <w:r>
+        <w:t xml:space="preserve">After looking at serval internet articles, it was clear that Intellij was a more superior IDE, mainly due to how everything </w:t>
+      </w:r>
+      <w:proofErr w:type="gramStart"/>
+      <w:r>
+        <w:t>can be done</w:t>
+      </w:r>
+      <w:proofErr w:type="gramEnd"/>
+      <w:r>
+        <w:t xml:space="preserve"> within the IDE including using the terminal (Command Prompt); it has a good Auto Completion support</w:t>
+      </w:r>
+      <w:r>
+        <w:t xml:space="preserve"> as well as</w:t>
+      </w:r>
+      <w:r>
+        <w:t xml:space="preserve"> support for git, which is the version control that is used for this project.   </w:t>
+      </w:r>
+      <w:r>
+        <w:t xml:space="preserve">   </w:t>
+      </w:r>
+    </w:p>
+    <w:p/>
+    <w:p>
+      <w:pPr>
+        <w:pStyle w:val="Heading3"/>
+      </w:pPr>
+      <w:bookmarkStart w:id="16" w:name="_Toc446612261"/>
+      <w:r>
+        <w:t>Visualization and environment</w:t>
+      </w:r>
+      <w:bookmarkEnd w:id="16"/>
+      <w:r>
+        <w:t xml:space="preserve"> </w:t>
+      </w:r>
+    </w:p>
+    <w:p>
+      <w:pPr>
+        <w:pStyle w:val="Heading4"/>
+      </w:pPr>
+      <w:r>
+        <w:t>Netlogo</w:t>
+      </w:r>
+    </w:p>
+    <w:p>
+      <w:r>
+        <w:t xml:space="preserve">Netlogo is an agent-based programming language and integrated modelling environment. </w:t>
+      </w:r>
+    </w:p>
+    <w:p>
+      <w:pPr>
+        <w:pStyle w:val="Heading4"/>
+      </w:pPr>
+      <w:proofErr w:type="spellStart"/>
+      <w:r>
+        <w:t>AnyLogic</w:t>
+      </w:r>
+      <w:proofErr w:type="spellEnd"/>
+    </w:p>
+    <w:p>
+      <w:pPr>
+        <w:pStyle w:val="Heading3"/>
+      </w:pPr>
+      <w:bookmarkStart w:id="17" w:name="_Toc446612262"/>
+      <w:r>
+        <w:t>Github</w:t>
+      </w:r>
+      <w:bookmarkEnd w:id="17"/>
+    </w:p>
+    <w:p/>
+    <w:p>
+      <w:r>
+        <w:t xml:space="preserve">For this project, I have chosen to use GitHub for Version control. I have realised that I will be using the university computers as well as my laptop home. While working on previous projects I found version control is one of the baggiest problems when working on multiple computers. I often found myself having multiple version not know in which version I implemented a feature. By using Github, not only would I be able to work on one version using multiple </w:t>
       </w:r>
       <w:r>
         <w:lastRenderedPageBreak/>
-        <w:t>looked at, NetBeans, Intellij IDEA and Eclipse. All three IDE’s were used in past project therefore; experience did not matter on which one to use.</w:t>
-      </w:r>
-      <w:r>
-        <w:t xml:space="preserve"> </w:t>
-      </w:r>
-    </w:p>
-    <w:p/>
-    <w:p>
-      <w:r>
-        <w:t>After looking at serval internet articles, it was clear that Intellij was a more superior IDE, mainly due to how everything can be done within the IDE including using the terminal (Command Prompt); it has a good Auto Completion support</w:t>
-      </w:r>
-      <w:r>
-        <w:t xml:space="preserve"> as well as</w:t>
-      </w:r>
-      <w:r>
-        <w:t xml:space="preserve"> support for git, which is the version control that is used for this project.   </w:t>
-      </w:r>
-      <w:r>
-        <w:t xml:space="preserve">   </w:t>
+        <w:t>computers, it would also be backed up and I would have constant access to it as long as I have an internet access.</w:t>
+      </w:r>
+    </w:p>
+    <w:p>
+      <w:r>
+        <w:t xml:space="preserve">I first used git hub for my Software architecture group work and became accustomed with the advantages and disadvantages of using GitHub. For my project to efficiently use GitHub I took it upon myself to do a tutorial </w:t>
+      </w:r>
+      <w:proofErr w:type="gramStart"/>
+      <w:r>
+        <w:t>so</w:t>
+      </w:r>
+      <w:proofErr w:type="gramEnd"/>
+      <w:r>
+        <w:t xml:space="preserve"> I am aware of all the features it has to offer and I can use them efficiently.</w:t>
       </w:r>
     </w:p>
     <w:p/>
@@ -4229,68 +4692,11 @@
       <w:pPr>
         <w:pStyle w:val="Heading3"/>
       </w:pPr>
-      <w:bookmarkStart w:id="12" w:name="_Toc446612261"/>
-      <w:r>
-        <w:t>Visualization and environment</w:t>
-      </w:r>
-      <w:bookmarkEnd w:id="12"/>
-      <w:r>
-        <w:t xml:space="preserve"> </w:t>
-      </w:r>
-    </w:p>
-    <w:p>
-      <w:pPr>
-        <w:pStyle w:val="Heading4"/>
-      </w:pPr>
-      <w:r>
-        <w:t>Netlogo</w:t>
-      </w:r>
-    </w:p>
-    <w:p>
-      <w:r>
-        <w:t xml:space="preserve">Netlogo is an agent-based programming language and integrated modelling environment. </w:t>
-      </w:r>
-    </w:p>
-    <w:p>
-      <w:pPr>
-        <w:pStyle w:val="Heading4"/>
-      </w:pPr>
-      <w:r>
-        <w:t>AnyLogic</w:t>
-      </w:r>
-    </w:p>
-    <w:p>
-      <w:pPr>
-        <w:pStyle w:val="Heading3"/>
-      </w:pPr>
-      <w:bookmarkStart w:id="13" w:name="_Toc446612262"/>
-      <w:r>
-        <w:t>Github</w:t>
-      </w:r>
-      <w:bookmarkEnd w:id="13"/>
-    </w:p>
-    <w:p/>
-    <w:p>
-      <w:r>
-        <w:t>For this project, I have chosen to use GitHub for Version control. I have realised that I will be using the university computers as well as my laptop home. While working on previous projects I found version control is one of the baggiest problems when working on multiple computers. I often found myself having multiple version not know in which version I implemented a feature. By using Github, not only would I be able to work on one version using multiple computers, it would also be backed up and I would have constant access to it as long as I have an internet access.</w:t>
-      </w:r>
-    </w:p>
-    <w:p>
-      <w:r>
-        <w:t>I first used git hub for my Software architecture group work and became accustomed with the advantages and disadvantages of using GitHub. For my project to efficiently use GitHub I took it upon myself to do a tutorial so I am aware of all the features it has to offer and I can use them efficiently.</w:t>
-      </w:r>
-    </w:p>
-    <w:p/>
-    <w:p>
-      <w:pPr>
-        <w:pStyle w:val="Heading3"/>
-      </w:pPr>
-      <w:bookmarkStart w:id="14" w:name="_Toc446612263"/>
-      <w:r>
-        <w:lastRenderedPageBreak/>
+      <w:bookmarkStart w:id="18" w:name="_Toc446612263"/>
+      <w:r>
         <w:t>Pandoc</w:t>
       </w:r>
-      <w:bookmarkEnd w:id="14"/>
+      <w:bookmarkEnd w:id="18"/>
     </w:p>
     <w:p>
       <w:r>
@@ -4356,7 +4762,7 @@
       <w:pPr>
         <w:pStyle w:val="Caption"/>
       </w:pPr>
-      <w:bookmarkStart w:id="15" w:name="_Toc446282555"/>
+      <w:bookmarkStart w:id="19" w:name="_Toc446282555"/>
       <w:r>
         <w:t xml:space="preserve">Figure </w:t>
       </w:r>
@@ -4402,7 +4808,7 @@
       <w:r>
         <w:t>: Using Microsoft Word with git, Martin Fenner, (2014)</w:t>
       </w:r>
-      <w:bookmarkEnd w:id="15"/>
+      <w:bookmarkEnd w:id="19"/>
     </w:p>
     <w:p>
       <w:r>
@@ -4414,11 +4820,11 @@
       <w:pPr>
         <w:pStyle w:val="Heading1"/>
       </w:pPr>
-      <w:bookmarkStart w:id="16" w:name="_Toc446612264"/>
+      <w:bookmarkStart w:id="20" w:name="_Toc446612264"/>
       <w:r>
         <w:t>Design</w:t>
       </w:r>
-      <w:bookmarkEnd w:id="16"/>
+      <w:bookmarkEnd w:id="20"/>
     </w:p>
     <w:p>
       <w:r>
@@ -4429,157 +4835,184 @@
       <w:pPr>
         <w:pStyle w:val="Heading2"/>
       </w:pPr>
-      <w:bookmarkStart w:id="17" w:name="_Toc446612265"/>
-      <w:r>
+      <w:bookmarkStart w:id="21" w:name="_Toc446612265"/>
+      <w:r>
+        <w:lastRenderedPageBreak/>
         <w:t>Concept Design</w:t>
       </w:r>
-      <w:bookmarkEnd w:id="17"/>
+      <w:bookmarkEnd w:id="21"/>
     </w:p>
     <w:p/>
     <w:p>
       <w:pPr>
         <w:pStyle w:val="Heading2"/>
       </w:pPr>
-      <w:bookmarkStart w:id="18" w:name="_Toc446612266"/>
+      <w:bookmarkStart w:id="22" w:name="_Toc446612266"/>
       <w:r>
         <w:t>Netlogo</w:t>
       </w:r>
-      <w:bookmarkEnd w:id="18"/>
+      <w:bookmarkEnd w:id="22"/>
     </w:p>
     <w:p/>
     <w:p>
       <w:pPr>
         <w:pStyle w:val="Heading2"/>
       </w:pPr>
-      <w:bookmarkStart w:id="19" w:name="_Toc446612267"/>
+      <w:bookmarkStart w:id="23" w:name="_Toc446612267"/>
       <w:r>
         <w:t>Java</w:t>
       </w:r>
-      <w:bookmarkEnd w:id="19"/>
+      <w:bookmarkEnd w:id="23"/>
     </w:p>
     <w:p/>
     <w:p>
       <w:pPr>
         <w:pStyle w:val="Heading2"/>
       </w:pPr>
-      <w:bookmarkStart w:id="20" w:name="_Toc446612268"/>
+      <w:bookmarkStart w:id="24" w:name="_Toc446612268"/>
+      <w:r>
+        <w:t>Clojure</w:t>
+      </w:r>
+      <w:bookmarkEnd w:id="24"/>
+    </w:p>
+    <w:p/>
+    <w:p>
+      <w:pPr>
+        <w:pStyle w:val="Heading2"/>
+      </w:pPr>
+      <w:bookmarkStart w:id="25" w:name="_Toc446612269"/>
+      <w:r>
+        <w:t>Integration</w:t>
+      </w:r>
+      <w:bookmarkEnd w:id="25"/>
+    </w:p>
+    <w:p/>
+    <w:p>
+      <w:pPr>
+        <w:pStyle w:val="Heading1"/>
+      </w:pPr>
+      <w:bookmarkStart w:id="26" w:name="_Toc446612270"/>
+      <w:r>
+        <w:t>Implementation</w:t>
+      </w:r>
+      <w:bookmarkEnd w:id="26"/>
+    </w:p>
+    <w:p/>
+    <w:p>
+      <w:pPr>
+        <w:pStyle w:val="Heading2"/>
+      </w:pPr>
+      <w:bookmarkStart w:id="27" w:name="_Toc446612271"/>
+      <w:proofErr w:type="spellStart"/>
+      <w:r>
+        <w:t>NetLogo</w:t>
+      </w:r>
+      <w:bookmarkEnd w:id="27"/>
+      <w:proofErr w:type="spellEnd"/>
+    </w:p>
+    <w:p/>
+    <w:p>
+      <w:pPr>
+        <w:pStyle w:val="Heading2"/>
+      </w:pPr>
+      <w:bookmarkStart w:id="28" w:name="_Toc446612272"/>
+      <w:r>
+        <w:t>Java</w:t>
+      </w:r>
+      <w:bookmarkEnd w:id="28"/>
+    </w:p>
+    <w:p/>
+    <w:p>
+      <w:pPr>
+        <w:pStyle w:val="Heading2"/>
+      </w:pPr>
+      <w:bookmarkStart w:id="29" w:name="_Toc446612273"/>
+      <w:r>
+        <w:t>Clojure</w:t>
+      </w:r>
+      <w:bookmarkEnd w:id="29"/>
+    </w:p>
+    <w:p/>
+    <w:p>
+      <w:pPr>
+        <w:pStyle w:val="Heading2"/>
+      </w:pPr>
+      <w:bookmarkStart w:id="30" w:name="_Toc446612274"/>
+      <w:r>
+        <w:t>Integration</w:t>
+      </w:r>
+      <w:bookmarkEnd w:id="30"/>
+    </w:p>
+    <w:p/>
+    <w:p>
+      <w:pPr>
+        <w:pStyle w:val="Heading3"/>
+      </w:pPr>
+      <w:bookmarkStart w:id="31" w:name="_Toc446612275"/>
+      <w:r>
+        <w:t>Clojure and Netlogo</w:t>
+      </w:r>
+      <w:bookmarkEnd w:id="31"/>
+    </w:p>
+    <w:p>
+      <w:pPr>
+        <w:pStyle w:val="Heading4"/>
+      </w:pPr>
+      <w:r>
+        <w:t>From Java to Clojure</w:t>
+      </w:r>
+    </w:p>
+    <w:p>
+      <w:r>
+        <w:t xml:space="preserve">Communication from Java to Clojure proved to be much more difficult than anticipated </w:t>
+      </w:r>
+    </w:p>
+    <w:p>
+      <w:pPr>
+        <w:pStyle w:val="Heading4"/>
+      </w:pPr>
+      <w:bookmarkStart w:id="32" w:name="OLE_LINK1"/>
+      <w:bookmarkStart w:id="33" w:name="OLE_LINK2"/>
       <w:r>
         <w:lastRenderedPageBreak/>
-        <w:t>Clojure</w:t>
-      </w:r>
-      <w:bookmarkEnd w:id="20"/>
-    </w:p>
-    <w:p/>
-    <w:p>
-      <w:pPr>
-        <w:pStyle w:val="Heading2"/>
-      </w:pPr>
-      <w:bookmarkStart w:id="21" w:name="_Toc446612269"/>
-      <w:r>
-        <w:t>Integration</w:t>
-      </w:r>
-      <w:bookmarkEnd w:id="21"/>
-    </w:p>
-    <w:p/>
-    <w:p>
-      <w:pPr>
-        <w:pStyle w:val="Heading1"/>
-      </w:pPr>
-      <w:bookmarkStart w:id="22" w:name="_Toc446612270"/>
-      <w:r>
-        <w:t>Implementation</w:t>
-      </w:r>
-      <w:bookmarkEnd w:id="22"/>
-    </w:p>
-    <w:p/>
-    <w:p>
-      <w:pPr>
-        <w:pStyle w:val="Heading2"/>
-      </w:pPr>
-      <w:bookmarkStart w:id="23" w:name="_Toc446612271"/>
-      <w:r>
-        <w:t>NetLogo</w:t>
-      </w:r>
-      <w:bookmarkEnd w:id="23"/>
-    </w:p>
-    <w:p/>
-    <w:p>
-      <w:pPr>
-        <w:pStyle w:val="Heading2"/>
-      </w:pPr>
-      <w:bookmarkStart w:id="24" w:name="_Toc446612272"/>
-      <w:r>
-        <w:t>Java</w:t>
-      </w:r>
-      <w:bookmarkEnd w:id="24"/>
-    </w:p>
-    <w:p/>
-    <w:p>
-      <w:pPr>
-        <w:pStyle w:val="Heading2"/>
-      </w:pPr>
-      <w:bookmarkStart w:id="25" w:name="_Toc446612273"/>
-      <w:r>
-        <w:t>Clojure</w:t>
-      </w:r>
-      <w:bookmarkEnd w:id="25"/>
-    </w:p>
-    <w:p/>
-    <w:p>
-      <w:pPr>
-        <w:pStyle w:val="Heading2"/>
-      </w:pPr>
-      <w:bookmarkStart w:id="26" w:name="_Toc446612274"/>
-      <w:r>
-        <w:t>Integration</w:t>
-      </w:r>
-      <w:bookmarkEnd w:id="26"/>
-    </w:p>
-    <w:p/>
-    <w:p>
-      <w:pPr>
-        <w:pStyle w:val="Heading3"/>
-      </w:pPr>
-      <w:bookmarkStart w:id="27" w:name="_Toc446612275"/>
-      <w:r>
-        <w:t>Clojure and Netlogo</w:t>
-      </w:r>
-      <w:bookmarkEnd w:id="27"/>
-    </w:p>
-    <w:p>
-      <w:pPr>
-        <w:pStyle w:val="Heading4"/>
-      </w:pPr>
-      <w:r>
-        <w:t>From Java to Clojure</w:t>
-      </w:r>
-    </w:p>
-    <w:p>
-      <w:r>
-        <w:t xml:space="preserve">Communication from Java to Clojure proved to be much more difficult than anticipated </w:t>
-      </w:r>
-    </w:p>
-    <w:p>
-      <w:pPr>
-        <w:pStyle w:val="Heading4"/>
-      </w:pPr>
-      <w:bookmarkStart w:id="28" w:name="OLE_LINK1"/>
-      <w:bookmarkStart w:id="29" w:name="OLE_LINK2"/>
-      <w:r>
         <w:t>From Clojure to Netlogo</w:t>
       </w:r>
     </w:p>
-    <w:bookmarkEnd w:id="28"/>
-    <w:bookmarkEnd w:id="29"/>
-    <w:p>
-      <w:r>
-        <w:t>To connect Clojure to Netlogo was very simple Thanks to S.Linch …</w:t>
-      </w:r>
-    </w:p>
-    <w:p/>
-    <w:p>
-      <w:r>
-        <w:t xml:space="preserve">Using the wrapper was very simple and it was quickly tested using the REPL and Netlogo to confirm communication. There was some problems that occurred due to the Clojure environment. </w:t>
+    <w:bookmarkEnd w:id="32"/>
+    <w:bookmarkEnd w:id="33"/>
+    <w:p>
+      <w:r>
+        <w:t xml:space="preserve">To connect Clojure to Netlogo was very simple Thanks to </w:t>
+      </w:r>
+      <w:proofErr w:type="spellStart"/>
+      <w:r>
+        <w:t>S.Linch</w:t>
+      </w:r>
+      <w:proofErr w:type="spellEnd"/>
+      <w:r>
+        <w:t xml:space="preserve"> …</w:t>
+      </w:r>
+    </w:p>
+    <w:p/>
+    <w:p>
+      <w:r>
+        <w:t xml:space="preserve">Using the wrapper was very simple and it </w:t>
+      </w:r>
+      <w:proofErr w:type="gramStart"/>
+      <w:r>
+        <w:t>was quickly tested</w:t>
+      </w:r>
+      <w:proofErr w:type="gramEnd"/>
+      <w:r>
+        <w:t xml:space="preserve"> using the REPL and Netlogo to confirm communication. There </w:t>
+      </w:r>
+      <w:proofErr w:type="gramStart"/>
+      <w:r>
+        <w:t>was</w:t>
+      </w:r>
+      <w:proofErr w:type="gramEnd"/>
+      <w:r>
+        <w:t xml:space="preserve"> some problems that occurred due to the Clojure environment. </w:t>
       </w:r>
     </w:p>
     <w:p>
@@ -4587,13 +5020,28 @@
         <w:pStyle w:val="Heading5"/>
       </w:pPr>
       <w:r>
-        <w:lastRenderedPageBreak/>
         <w:t>Problem 1: Methods not recognised within REPL</w:t>
       </w:r>
     </w:p>
     <w:p>
       <w:r>
-        <w:t xml:space="preserve">A Clojure class called wrapper was created to handle all the communication between Clojure and Netlogo. All the necessary methods and imports were copied over to the class. In </w:t>
+        <w:t xml:space="preserve">A Clojure class called wrapper </w:t>
+      </w:r>
+      <w:proofErr w:type="gramStart"/>
+      <w:r>
+        <w:t>was created</w:t>
+      </w:r>
+      <w:proofErr w:type="gramEnd"/>
+      <w:r>
+        <w:t xml:space="preserve"> to handle all the communication between Clojure and Netlogo. All the necessary methods and imports </w:t>
+      </w:r>
+      <w:proofErr w:type="gramStart"/>
+      <w:r>
+        <w:t>were copied</w:t>
+      </w:r>
+      <w:proofErr w:type="gramEnd"/>
+      <w:r>
+        <w:t xml:space="preserve"> over to the class. In </w:t>
       </w:r>
       <w:r>
         <w:t>theory,</w:t>
@@ -4714,12 +5162,25 @@
         <w:t xml:space="preserve"> </w:t>
       </w:r>
       <w:r>
-        <w:t>Unable to resolve symbol Error when wrapper method was run.</w:t>
-      </w:r>
-    </w:p>
-    <w:p>
-      <w:r>
-        <w:t>Generally this would not be a problem when working on a Clojure project and can simply be solved by copying all the methods into the REPL and the REPL would recognise them but for this project it was not an option especially for it to be compiled and run as an application.</w:t>
+        <w:t xml:space="preserve">Unable to resolve symbol Error when wrapper method </w:t>
+      </w:r>
+      <w:proofErr w:type="gramStart"/>
+      <w:r>
+        <w:t>was run</w:t>
+      </w:r>
+      <w:proofErr w:type="gramEnd"/>
+      <w:r>
+        <w:t>.</w:t>
+      </w:r>
+    </w:p>
+    <w:p>
+      <w:proofErr w:type="gramStart"/>
+      <w:r>
+        <w:t>Generally</w:t>
+      </w:r>
+      <w:proofErr w:type="gramEnd"/>
+      <w:r>
+        <w:t xml:space="preserve"> this would not be a problem when working on a Clojure project and can simply be solved by copying all the methods into the REPL and the REPL would recognise them but for this project it was not an option especially for it to be compiled and run as an application.</w:t>
       </w:r>
     </w:p>
     <w:p/>
@@ -4737,56 +5198,58 @@
       <w:pPr>
         <w:pStyle w:val="Heading1"/>
       </w:pPr>
-      <w:bookmarkStart w:id="30" w:name="_Toc446612276"/>
+      <w:bookmarkStart w:id="34" w:name="_Toc446612276"/>
       <w:r>
         <w:lastRenderedPageBreak/>
         <w:t>Testing</w:t>
       </w:r>
-      <w:bookmarkEnd w:id="30"/>
+      <w:bookmarkEnd w:id="34"/>
     </w:p>
     <w:p/>
     <w:p>
       <w:pPr>
         <w:pStyle w:val="Heading2"/>
       </w:pPr>
-      <w:bookmarkStart w:id="31" w:name="_Toc446612277"/>
+      <w:bookmarkStart w:id="35" w:name="_Toc446612277"/>
+      <w:proofErr w:type="spellStart"/>
       <w:r>
         <w:t>NetLogo</w:t>
       </w:r>
-      <w:bookmarkEnd w:id="31"/>
+      <w:bookmarkEnd w:id="35"/>
+      <w:proofErr w:type="spellEnd"/>
     </w:p>
     <w:p/>
     <w:p>
       <w:pPr>
         <w:pStyle w:val="Heading2"/>
       </w:pPr>
-      <w:bookmarkStart w:id="32" w:name="_Toc446612278"/>
+      <w:bookmarkStart w:id="36" w:name="_Toc446612278"/>
       <w:r>
         <w:t>Java</w:t>
       </w:r>
-      <w:bookmarkEnd w:id="32"/>
+      <w:bookmarkEnd w:id="36"/>
     </w:p>
     <w:p/>
     <w:p>
       <w:pPr>
         <w:pStyle w:val="Heading2"/>
       </w:pPr>
-      <w:bookmarkStart w:id="33" w:name="_Toc446612279"/>
+      <w:bookmarkStart w:id="37" w:name="_Toc446612279"/>
       <w:r>
         <w:t>Clojure</w:t>
       </w:r>
-      <w:bookmarkEnd w:id="33"/>
+      <w:bookmarkEnd w:id="37"/>
     </w:p>
     <w:p/>
     <w:p>
       <w:pPr>
         <w:pStyle w:val="Heading2"/>
       </w:pPr>
-      <w:bookmarkStart w:id="34" w:name="_Toc446612280"/>
+      <w:bookmarkStart w:id="38" w:name="_Toc446612280"/>
       <w:r>
         <w:t>Integration</w:t>
       </w:r>
-      <w:bookmarkEnd w:id="34"/>
+      <w:bookmarkEnd w:id="38"/>
     </w:p>
     <w:p/>
     <w:p>
@@ -4808,17 +5271,25 @@
     </w:p>
     <w:p/>
     <w:p>
-      <w:bookmarkStart w:id="35" w:name="OLE_LINK3"/>
-      <w:bookmarkStart w:id="36" w:name="OLE_LINK4"/>
-      <w:bookmarkStart w:id="37" w:name="OLE_LINK5"/>
+      <w:bookmarkStart w:id="39" w:name="OLE_LINK3"/>
+      <w:bookmarkStart w:id="40" w:name="OLE_LINK4"/>
+      <w:bookmarkStart w:id="41" w:name="OLE_LINK5"/>
       <w:r>
         <w:t>To test the communication between Clojure to Netlogo the REPL</w:t>
       </w:r>
       <w:r>
-        <w:t xml:space="preserve"> and Netlogo </w:t>
-      </w:r>
-      <w:r>
-        <w:t xml:space="preserve"> was used with the following </w:t>
+        <w:t xml:space="preserve"> and </w:t>
+      </w:r>
+      <w:proofErr w:type="gramStart"/>
+      <w:r>
+        <w:t xml:space="preserve">Netlogo </w:t>
+      </w:r>
+      <w:r>
+        <w:t xml:space="preserve"> was</w:t>
+      </w:r>
+      <w:proofErr w:type="gramEnd"/>
+      <w:r>
+        <w:t xml:space="preserve"> used with the following </w:t>
       </w:r>
       <w:r>
         <w:t>steps</w:t>
@@ -4827,9 +5298,9 @@
         <w:t>.</w:t>
       </w:r>
     </w:p>
-    <w:bookmarkEnd w:id="35"/>
-    <w:bookmarkEnd w:id="36"/>
-    <w:bookmarkEnd w:id="37"/>
+    <w:bookmarkEnd w:id="39"/>
+    <w:bookmarkEnd w:id="40"/>
+    <w:bookmarkEnd w:id="41"/>
     <w:p>
       <w:pPr>
         <w:pStyle w:val="ListParagraph"/>
@@ -4839,7 +5310,31 @@
         </w:numPr>
       </w:pPr>
       <w:r>
-        <w:t>Create a soccet with ‘(startup port_number)’</w:t>
+        <w:t xml:space="preserve">Create a </w:t>
+      </w:r>
+      <w:proofErr w:type="spellStart"/>
+      <w:r>
+        <w:t>soccet</w:t>
+      </w:r>
+      <w:proofErr w:type="spellEnd"/>
+      <w:r>
+        <w:t xml:space="preserve"> with ‘(</w:t>
+      </w:r>
+      <w:proofErr w:type="spellStart"/>
+      <w:r>
+        <w:t>startup</w:t>
+      </w:r>
+      <w:proofErr w:type="spellEnd"/>
+      <w:r>
+        <w:t xml:space="preserve"> </w:t>
+      </w:r>
+      <w:proofErr w:type="spellStart"/>
+      <w:r>
+        <w:t>port_number</w:t>
+      </w:r>
+      <w:proofErr w:type="spellEnd"/>
+      <w:r>
+        <w:t>)’</w:t>
       </w:r>
     </w:p>
     <w:p>
@@ -4851,7 +5346,23 @@
         </w:numPr>
       </w:pPr>
       <w:r>
-        <w:t>Once socket is being advertised, connect to socket from Netlogo using the same port_number. If connected, the message “Socket Connected” will appear within Netlogo command centre and “Socket Accepted” will appear within the REPL.</w:t>
+        <w:t xml:space="preserve">Once socket </w:t>
+      </w:r>
+      <w:proofErr w:type="gramStart"/>
+      <w:r>
+        <w:t>is being advertised</w:t>
+      </w:r>
+      <w:proofErr w:type="gramEnd"/>
+      <w:r>
+        <w:t xml:space="preserve">, connect to socket from Netlogo using the same </w:t>
+      </w:r>
+      <w:proofErr w:type="spellStart"/>
+      <w:r>
+        <w:t>port_number</w:t>
+      </w:r>
+      <w:proofErr w:type="spellEnd"/>
+      <w:r>
+        <w:t>. If connected, the message “Socket Connected” will appear within Netlogo command centre and “Socket Accepted” will appear within the REPL.</w:t>
       </w:r>
     </w:p>
     <w:p>
@@ -4863,7 +5374,15 @@
         </w:numPr>
       </w:pPr>
       <w:r>
-        <w:t>Send message to Netlogo using the following function (nlogo-send “Message”)</w:t>
+        <w:t>Send message to Netlogo using the following function (</w:t>
+      </w:r>
+      <w:proofErr w:type="spellStart"/>
+      <w:r>
+        <w:t>nlogo</w:t>
+      </w:r>
+      <w:proofErr w:type="spellEnd"/>
+      <w:r>
+        <w:t>-send “Message”)</w:t>
       </w:r>
     </w:p>
     <w:p>
@@ -4903,6 +5422,8 @@
         </w:rPr>
         <w:t>(</w:t>
       </w:r>
+      <w:proofErr w:type="spellStart"/>
+      <w:proofErr w:type="gramStart"/>
       <w:r>
         <w:rPr>
           <w:b/>
@@ -4911,33 +5432,10 @@
           <w:sz w:val="19"/>
           <w:szCs w:val="19"/>
         </w:rPr>
-        <w:t xml:space="preserve">startup </w:t>
-      </w:r>
-      <w:r>
-        <w:rPr>
-          <w:color w:val="6897BB"/>
-          <w:sz w:val="19"/>
-          <w:szCs w:val="19"/>
-        </w:rPr>
-        <w:t>2223</w:t>
-      </w:r>
-      <w:r>
-        <w:rPr>
-          <w:color w:val="A9B7C6"/>
-          <w:sz w:val="19"/>
-          <w:szCs w:val="19"/>
-        </w:rPr>
-        <w:t>)</w:t>
-      </w:r>
-      <w:r>
-        <w:rPr>
-          <w:color w:val="A9B7C6"/>
-          <w:sz w:val="19"/>
-          <w:szCs w:val="19"/>
-        </w:rPr>
-        <w:br/>
-        <w:t>(</w:t>
-      </w:r>
+        <w:t>startup</w:t>
+      </w:r>
+      <w:proofErr w:type="spellEnd"/>
+      <w:proofErr w:type="gramEnd"/>
       <w:r>
         <w:rPr>
           <w:b/>
@@ -4946,7 +5444,66 @@
           <w:sz w:val="19"/>
           <w:szCs w:val="19"/>
         </w:rPr>
-        <w:t xml:space="preserve">nlogo-send </w:t>
+        <w:t xml:space="preserve"> </w:t>
+      </w:r>
+      <w:r>
+        <w:rPr>
+          <w:color w:val="6897BB"/>
+          <w:sz w:val="19"/>
+          <w:szCs w:val="19"/>
+        </w:rPr>
+        <w:t>2223</w:t>
+      </w:r>
+      <w:r>
+        <w:rPr>
+          <w:color w:val="A9B7C6"/>
+          <w:sz w:val="19"/>
+          <w:szCs w:val="19"/>
+        </w:rPr>
+        <w:t>)</w:t>
+      </w:r>
+      <w:r>
+        <w:rPr>
+          <w:color w:val="A9B7C6"/>
+          <w:sz w:val="19"/>
+          <w:szCs w:val="19"/>
+        </w:rPr>
+        <w:br/>
+        <w:t>(</w:t>
+      </w:r>
+      <w:proofErr w:type="spellStart"/>
+      <w:proofErr w:type="gramStart"/>
+      <w:r>
+        <w:rPr>
+          <w:b/>
+          <w:bCs/>
+          <w:color w:val="CC7832"/>
+          <w:sz w:val="19"/>
+          <w:szCs w:val="19"/>
+        </w:rPr>
+        <w:t>nlogo</w:t>
+      </w:r>
+      <w:proofErr w:type="spellEnd"/>
+      <w:r>
+        <w:rPr>
+          <w:b/>
+          <w:bCs/>
+          <w:color w:val="CC7832"/>
+          <w:sz w:val="19"/>
+          <w:szCs w:val="19"/>
+        </w:rPr>
+        <w:t>-send</w:t>
+      </w:r>
+      <w:proofErr w:type="gramEnd"/>
+      <w:r>
+        <w:rPr>
+          <w:b/>
+          <w:bCs/>
+          <w:color w:val="CC7832"/>
+          <w:sz w:val="19"/>
+          <w:szCs w:val="19"/>
+        </w:rPr>
+        <w:t xml:space="preserve"> </w:t>
       </w:r>
       <w:r>
         <w:rPr>
@@ -4954,7 +5511,25 @@
           <w:sz w:val="19"/>
           <w:szCs w:val="19"/>
         </w:rPr>
-        <w:t>"Hello Netlogo, This is clojure"</w:t>
+        <w:t xml:space="preserve">"Hello Netlogo, This is </w:t>
+      </w:r>
+      <w:proofErr w:type="spellStart"/>
+      <w:r>
+        <w:rPr>
+          <w:color w:val="6A8759"/>
+          <w:sz w:val="19"/>
+          <w:szCs w:val="19"/>
+        </w:rPr>
+        <w:t>clojure</w:t>
+      </w:r>
+      <w:proofErr w:type="spellEnd"/>
+      <w:r>
+        <w:rPr>
+          <w:color w:val="6A8759"/>
+          <w:sz w:val="19"/>
+          <w:szCs w:val="19"/>
+        </w:rPr>
+        <w:t>"</w:t>
       </w:r>
       <w:r>
         <w:rPr>
@@ -4967,23 +5542,89 @@
     </w:p>
     <w:p/>
     <w:p>
-      <w:r>
-        <w:t>advertising  #object[java.net.ServerSocket 0x1bab8268 ServerSocket[addr=0.</w:t>
-      </w:r>
-    </w:p>
-    <w:p>
-      <w:r>
-        <w:t>0.0.0/0.0.0.0,localport=2223]]</w:t>
-      </w:r>
-    </w:p>
-    <w:p>
-      <w:r>
-        <w:t>socket accepted  #object[java.net.Socket 0xa307a8c Socket[addr=/152.105.97</w:t>
-      </w:r>
-    </w:p>
-    <w:p>
-      <w:r>
-        <w:t>.113,port=1898,localport=2223]]</w:t>
+      <w:proofErr w:type="gramStart"/>
+      <w:r>
+        <w:t>advertising  #</w:t>
+      </w:r>
+      <w:proofErr w:type="gramEnd"/>
+      <w:r>
+        <w:t>object[</w:t>
+      </w:r>
+      <w:proofErr w:type="spellStart"/>
+      <w:r>
+        <w:t>java.net.ServerSocket</w:t>
+      </w:r>
+      <w:proofErr w:type="spellEnd"/>
+      <w:r>
+        <w:t xml:space="preserve"> 0x1bab8268 </w:t>
+      </w:r>
+      <w:proofErr w:type="spellStart"/>
+      <w:r>
+        <w:t>ServerSocket</w:t>
+      </w:r>
+      <w:proofErr w:type="spellEnd"/>
+      <w:r>
+        <w:t>[</w:t>
+      </w:r>
+      <w:proofErr w:type="spellStart"/>
+      <w:r>
+        <w:t>addr</w:t>
+      </w:r>
+      <w:proofErr w:type="spellEnd"/>
+      <w:r>
+        <w:t>=0.</w:t>
+      </w:r>
+    </w:p>
+    <w:p>
+      <w:r>
+        <w:t>0.0.0/0.0.0.0</w:t>
+      </w:r>
+      <w:proofErr w:type="gramStart"/>
+      <w:r>
+        <w:t>,localport</w:t>
+      </w:r>
+      <w:proofErr w:type="gramEnd"/>
+      <w:r>
+        <w:t>=2223]]</w:t>
+      </w:r>
+    </w:p>
+    <w:p>
+      <w:proofErr w:type="gramStart"/>
+      <w:r>
+        <w:t>socket</w:t>
+      </w:r>
+      <w:proofErr w:type="gramEnd"/>
+      <w:r>
+        <w:t xml:space="preserve"> accepted  #object[</w:t>
+      </w:r>
+      <w:proofErr w:type="spellStart"/>
+      <w:r>
+        <w:t>java.net.Socket</w:t>
+      </w:r>
+      <w:proofErr w:type="spellEnd"/>
+      <w:r>
+        <w:t xml:space="preserve"> 0xa307a8c Socket[</w:t>
+      </w:r>
+      <w:proofErr w:type="spellStart"/>
+      <w:r>
+        <w:t>addr</w:t>
+      </w:r>
+      <w:proofErr w:type="spellEnd"/>
+      <w:r>
+        <w:t>=/152.105.97</w:t>
+      </w:r>
+    </w:p>
+    <w:p>
+      <w:r>
+        <w:t>.113</w:t>
+      </w:r>
+      <w:proofErr w:type="gramStart"/>
+      <w:r>
+        <w:t>,port</w:t>
+      </w:r>
+      <w:proofErr w:type="gramEnd"/>
+      <w:r>
+        <w:t>=1898,localport=2223]]</w:t>
       </w:r>
     </w:p>
     <w:p/>
@@ -5042,7 +5683,15 @@
     </w:p>
     <w:p>
       <w:r>
-        <w:t>To test the communication between Clojure to Netlogo the REPL and Netlogo  was used with the following steps.</w:t>
+        <w:t xml:space="preserve">To test the communication between Clojure to Netlogo the REPL and </w:t>
+      </w:r>
+      <w:proofErr w:type="gramStart"/>
+      <w:r>
+        <w:t>Netlogo  was</w:t>
+      </w:r>
+      <w:proofErr w:type="gramEnd"/>
+      <w:r>
+        <w:t xml:space="preserve"> used with the following steps.</w:t>
       </w:r>
     </w:p>
     <w:p>
@@ -5054,7 +5703,15 @@
         </w:numPr>
       </w:pPr>
       <w:r>
-        <w:t>Connect Clojure and Netlogo vie socket as shown in the previuse test ‘From Clojure to Netlogo’.</w:t>
+        <w:t xml:space="preserve">Connect Clojure and Netlogo vie socket as shown in the </w:t>
+      </w:r>
+      <w:proofErr w:type="spellStart"/>
+      <w:r>
+        <w:t>previuse</w:t>
+      </w:r>
+      <w:proofErr w:type="spellEnd"/>
+      <w:r>
+        <w:t xml:space="preserve"> test ‘From Clojure to Netlogo’.</w:t>
       </w:r>
     </w:p>
     <w:p>
@@ -5080,8 +5737,13 @@
       <w:r>
         <w:t>Going back into the REPL run the following command ‘(</w:t>
       </w:r>
-      <w:r>
-        <w:t>nlogo-read)</w:t>
+      <w:proofErr w:type="spellStart"/>
+      <w:r>
+        <w:t>nlogo</w:t>
+      </w:r>
+      <w:proofErr w:type="spellEnd"/>
+      <w:r>
+        <w:t>-read)</w:t>
       </w:r>
     </w:p>
     <w:p/>
@@ -5094,19 +5756,17 @@
           <w:docGrid w:linePitch="360"/>
         </w:sectPr>
       </w:pPr>
-      <w:bookmarkStart w:id="38" w:name="_GoBack"/>
-      <w:bookmarkEnd w:id="38"/>
     </w:p>
     <w:p>
       <w:pPr>
         <w:pStyle w:val="Heading1"/>
       </w:pPr>
-      <w:bookmarkStart w:id="39" w:name="_Toc446612281"/>
+      <w:bookmarkStart w:id="42" w:name="_Toc446612281"/>
       <w:r>
         <w:lastRenderedPageBreak/>
         <w:t>Evaluation</w:t>
       </w:r>
-      <w:bookmarkEnd w:id="39"/>
+      <w:bookmarkEnd w:id="42"/>
     </w:p>
     <w:p>
       <w:pPr>
@@ -5122,12 +5782,12 @@
       <w:pPr>
         <w:pStyle w:val="Heading1"/>
       </w:pPr>
-      <w:bookmarkStart w:id="40" w:name="_Toc446612282"/>
+      <w:bookmarkStart w:id="43" w:name="_Toc446612282"/>
       <w:r>
         <w:lastRenderedPageBreak/>
         <w:t>Recommendations</w:t>
       </w:r>
-      <w:bookmarkEnd w:id="40"/>
+      <w:bookmarkEnd w:id="43"/>
     </w:p>
     <w:p>
       <w:pPr>
@@ -5143,12 +5803,12 @@
       <w:pPr>
         <w:pStyle w:val="Heading1"/>
       </w:pPr>
-      <w:bookmarkStart w:id="41" w:name="_Toc446612283"/>
+      <w:bookmarkStart w:id="44" w:name="_Toc446612283"/>
       <w:r>
         <w:lastRenderedPageBreak/>
         <w:t>Conclusion</w:t>
       </w:r>
-      <w:bookmarkEnd w:id="41"/>
+      <w:bookmarkEnd w:id="44"/>
     </w:p>
     <w:p>
       <w:pPr>
@@ -5168,12 +5828,12 @@
           <w:numId w:val="0"/>
         </w:numPr>
       </w:pPr>
-      <w:bookmarkStart w:id="42" w:name="_Toc446612284"/>
+      <w:bookmarkStart w:id="45" w:name="_Toc446612284"/>
       <w:r>
         <w:lastRenderedPageBreak/>
         <w:t>List of Figures</w:t>
       </w:r>
-      <w:bookmarkEnd w:id="42"/>
+      <w:bookmarkEnd w:id="45"/>
     </w:p>
     <w:p/>
     <w:p>
@@ -5363,7 +6023,7 @@
           <w:numId w:val="0"/>
         </w:numPr>
       </w:pPr>
-      <w:bookmarkStart w:id="43" w:name="_Toc446612285"/>
+      <w:bookmarkStart w:id="46" w:name="_Toc446612285"/>
       <w:r>
         <w:lastRenderedPageBreak/>
         <w:t>Refere</w:t>
@@ -5377,7 +6037,7 @@
       <w:r>
         <w:t>ces</w:t>
       </w:r>
-      <w:bookmarkEnd w:id="43"/>
+      <w:bookmarkEnd w:id="46"/>
     </w:p>
     <w:p>
       <w:pPr>
@@ -5397,12 +6057,12 @@
           <w:numId w:val="0"/>
         </w:numPr>
       </w:pPr>
-      <w:bookmarkStart w:id="44" w:name="_Toc446612286"/>
+      <w:bookmarkStart w:id="47" w:name="_Toc446612286"/>
       <w:r>
         <w:lastRenderedPageBreak/>
         <w:t>Appendix A</w:t>
       </w:r>
-      <w:bookmarkEnd w:id="44"/>
+      <w:bookmarkEnd w:id="47"/>
     </w:p>
     <w:sectPr>
       <w:pgSz w:w="11906" w:h="16838"/>
@@ -5475,7 +6135,7 @@
       <w:rPr>
         <w:noProof/>
       </w:rPr>
-      <w:t>16</w:t>
+      <w:t>21</w:t>
     </w:r>
     <w:r>
       <w:fldChar w:fldCharType="end"/>
@@ -7180,7 +7840,7 @@
 </file>
 
 <file path=customXml/itemProps1.xml><?xml version="1.0" encoding="utf-8"?>
-<ds:datastoreItem xmlns:ds="http://schemas.openxmlformats.org/officeDocument/2006/customXml" ds:itemID="{A79D43F3-986E-4318-8AA1-C813103181CE}">
+<ds:datastoreItem xmlns:ds="http://schemas.openxmlformats.org/officeDocument/2006/customXml" ds:itemID="{A80CD37F-DD1E-469F-B72A-13C82D4BF1B0}">
   <ds:schemaRefs>
     <ds:schemaRef ds:uri="http://schemas.openxmlformats.org/officeDocument/2006/bibliography"/>
   </ds:schemaRefs>

</xml_diff>